<commit_message>
Topic wise Question & ans. update
</commit_message>
<xml_diff>
--- a/Sql-Topic_Wise/Topic wise Question and Answer.docx
+++ b/Sql-Topic_Wise/Topic wise Question and Answer.docx
@@ -22,22 +22,2797 @@
     </w:p>
     <w:p>
       <w:pPr>
-        <w:pStyle w:val="ListParagraph"/>
-        <w:numPr>
-          <w:ilvl w:val="0"/>
-          <w:numId w:val="1"/>
-        </w:numPr>
-        <w:jc w:val="both"/>
-      </w:pPr>
-    </w:p>
-    <w:p>
-      <w:pPr>
+        <w:jc w:val="both"/>
+        <w:rPr>
+          <w:b/>
+          <w:bCs/>
+          <w:u w:val="single"/>
+        </w:rPr>
+      </w:pPr>
+      <w:r>
+        <w:rPr>
+          <w:b/>
+          <w:bCs/>
+          <w:color w:val="EE0000"/>
+          <w:sz w:val="32"/>
+          <w:szCs w:val="32"/>
+          <w:u w:val="single"/>
+        </w:rPr>
+        <w:t>Topic:</w:t>
+      </w:r>
+      <w:r>
+        <w:t xml:space="preserve"> </w:t>
+      </w:r>
+      <w:r>
+        <w:rPr>
+          <w:b/>
+          <w:bCs/>
+          <w:u w:val="single"/>
+        </w:rPr>
+        <w:t>Day 5 &gt; (OVERVIEW OF SQL STATEMENTS:)</w:t>
+      </w:r>
+    </w:p>
+    <w:p>
+      <w:pPr>
+        <w:jc w:val="both"/>
+      </w:pPr>
+      <w:r>
+        <w:rPr>
+          <w:noProof/>
+        </w:rPr>
+        <w:drawing>
+          <wp:inline distT="0" distB="0" distL="0" distR="0" wp14:anchorId="699A390E" wp14:editId="7E823A7F">
+            <wp:extent cx="4680488" cy="7019974"/>
+            <wp:effectExtent l="0" t="0" r="6350" b="0"/>
+            <wp:docPr id="650680780" name="Picture 1" descr="A white paper with black text and red text&#10;&#10;AI-generated content may be incorrect."/>
+            <wp:cNvGraphicFramePr>
+              <a:graphicFrameLocks xmlns:a="http://schemas.openxmlformats.org/drawingml/2006/main" noChangeAspect="1"/>
+            </wp:cNvGraphicFramePr>
+            <a:graphic xmlns:a="http://schemas.openxmlformats.org/drawingml/2006/main">
+              <a:graphicData uri="http://schemas.openxmlformats.org/drawingml/2006/picture">
+                <pic:pic xmlns:pic="http://schemas.openxmlformats.org/drawingml/2006/picture">
+                  <pic:nvPicPr>
+                    <pic:cNvPr id="650680780" name="Picture 1" descr="A white paper with black text and red text&#10;&#10;AI-generated content may be incorrect."/>
+                    <pic:cNvPicPr/>
+                  </pic:nvPicPr>
+                  <pic:blipFill>
+                    <a:blip r:embed="rId7"/>
+                    <a:stretch>
+                      <a:fillRect/>
+                    </a:stretch>
+                  </pic:blipFill>
+                  <pic:spPr>
+                    <a:xfrm>
+                      <a:off x="0" y="0"/>
+                      <a:ext cx="4709026" cy="7062777"/>
+                    </a:xfrm>
+                    <a:prstGeom prst="rect">
+                      <a:avLst/>
+                    </a:prstGeom>
+                  </pic:spPr>
+                </pic:pic>
+              </a:graphicData>
+            </a:graphic>
+          </wp:inline>
+        </w:drawing>
+      </w:r>
+    </w:p>
+    <w:p>
+      <w:pPr>
+        <w:jc w:val="both"/>
+      </w:pPr>
+    </w:p>
+    <w:p>
+      <w:pPr>
+        <w:jc w:val="both"/>
+      </w:pPr>
+      <w:r>
+        <w:t xml:space="preserve">Q1: </w:t>
+      </w:r>
+      <w:r>
+        <w:tab/>
+      </w:r>
+      <w:r>
+        <w:rPr>
+          <w:b/>
+          <w:bCs/>
+        </w:rPr>
+        <w:t>WAQTD student id and student names for all the students.</w:t>
+      </w:r>
+      <w:r>
+        <w:t xml:space="preserve"> </w:t>
+      </w:r>
+    </w:p>
+    <w:p>
+      <w:pPr>
+        <w:ind w:left="720" w:firstLine="720"/>
+        <w:jc w:val="both"/>
+        <w:rPr>
+          <w:color w:val="EE0000"/>
+          <w:highlight w:val="yellow"/>
+        </w:rPr>
+      </w:pPr>
+      <w:r>
+        <w:rPr>
+          <w:color w:val="EE0000"/>
+          <w:highlight w:val="yellow"/>
+        </w:rPr>
+        <w:t xml:space="preserve">SELECT SID, SNAME </w:t>
+      </w:r>
+    </w:p>
+    <w:p>
+      <w:pPr>
+        <w:ind w:left="720" w:firstLine="720"/>
+        <w:jc w:val="both"/>
+        <w:rPr>
+          <w:color w:val="EE0000"/>
+        </w:rPr>
+      </w:pPr>
+      <w:r>
+        <w:rPr>
+          <w:color w:val="EE0000"/>
+          <w:highlight w:val="yellow"/>
+        </w:rPr>
+        <w:t>FROM STUDENT;</w:t>
+      </w:r>
+    </w:p>
+    <w:p>
+      <w:pPr>
+        <w:jc w:val="both"/>
+        <w:rPr>
+          <w:color w:val="EE0000"/>
+        </w:rPr>
+      </w:pPr>
+    </w:p>
+    <w:p>
+      <w:pPr>
+        <w:jc w:val="both"/>
+        <w:rPr>
+          <w:color w:val="EE0000"/>
+        </w:rPr>
+      </w:pPr>
+    </w:p>
+    <w:p>
+      <w:pPr>
+        <w:spacing w:after="0"/>
+        <w:jc w:val="both"/>
+        <w:rPr>
+          <w:b/>
+          <w:bCs/>
+          <w:color w:val="000000" w:themeColor="text1"/>
+        </w:rPr>
+      </w:pPr>
+      <w:r>
+        <w:rPr>
+          <w:color w:val="EE0000"/>
+        </w:rPr>
+        <w:lastRenderedPageBreak/>
+        <w:t xml:space="preserve">Q2: </w:t>
+      </w:r>
+      <w:r>
+        <w:rPr>
+          <w:color w:val="EE0000"/>
+        </w:rPr>
+        <w:tab/>
+      </w:r>
+      <w:r>
+        <w:rPr>
+          <w:b/>
+          <w:bCs/>
+          <w:color w:val="000000" w:themeColor="text1"/>
+        </w:rPr>
+        <w:t>WAQTD name and branch of all the students</w:t>
+      </w:r>
+      <w:r>
+        <w:rPr>
+          <w:b/>
+          <w:bCs/>
+          <w:color w:val="000000" w:themeColor="text1"/>
+        </w:rPr>
+        <w:t>.</w:t>
+      </w:r>
+    </w:p>
+    <w:p>
+      <w:pPr>
+        <w:spacing w:after="0"/>
+        <w:jc w:val="both"/>
+        <w:rPr>
+          <w:color w:val="EE0000"/>
+        </w:rPr>
+      </w:pPr>
+      <w:r>
+        <w:rPr>
+          <w:color w:val="EE0000"/>
+        </w:rPr>
+        <w:tab/>
+      </w:r>
+      <w:r>
+        <w:rPr>
+          <w:color w:val="EE0000"/>
+        </w:rPr>
+        <w:tab/>
+        <w:t>SELECT SNAME, SBRANCH</w:t>
+      </w:r>
+    </w:p>
+    <w:p>
+      <w:pPr>
+        <w:spacing w:after="0"/>
+        <w:jc w:val="both"/>
+        <w:rPr>
+          <w:color w:val="EE0000"/>
+        </w:rPr>
+      </w:pPr>
+      <w:r>
+        <w:rPr>
+          <w:color w:val="EE0000"/>
+        </w:rPr>
+        <w:tab/>
+      </w:r>
+      <w:r>
+        <w:rPr>
+          <w:color w:val="EE0000"/>
+        </w:rPr>
+        <w:tab/>
+        <w:t>FROM STUDENT;</w:t>
+      </w:r>
+    </w:p>
+    <w:p>
+      <w:pPr>
+        <w:spacing w:after="0"/>
+        <w:jc w:val="both"/>
+        <w:rPr>
+          <w:b/>
+          <w:bCs/>
+          <w:color w:val="000000" w:themeColor="text1"/>
+        </w:rPr>
+      </w:pPr>
+      <w:r>
+        <w:rPr>
+          <w:b/>
+          <w:bCs/>
+          <w:color w:val="000000" w:themeColor="text1"/>
+        </w:rPr>
+        <w:t xml:space="preserve">Q3: WAQTD </w:t>
+      </w:r>
+      <w:proofErr w:type="gramStart"/>
+      <w:r>
+        <w:rPr>
+          <w:b/>
+          <w:bCs/>
+          <w:color w:val="000000" w:themeColor="text1"/>
+        </w:rPr>
+        <w:t>NAME ,</w:t>
+      </w:r>
+      <w:proofErr w:type="gramEnd"/>
+      <w:r>
+        <w:rPr>
+          <w:b/>
+          <w:bCs/>
+          <w:color w:val="000000" w:themeColor="text1"/>
+        </w:rPr>
+        <w:t xml:space="preserve"> BRANCH AND PERCENTAGE FOR ALL THE STUDENTS.</w:t>
+      </w:r>
+    </w:p>
+    <w:p>
+      <w:pPr>
+        <w:spacing w:after="0"/>
+        <w:jc w:val="both"/>
+        <w:rPr>
+          <w:color w:val="EE0000"/>
+        </w:rPr>
+      </w:pPr>
+      <w:r>
+        <w:rPr>
+          <w:b/>
+          <w:bCs/>
+          <w:color w:val="000000" w:themeColor="text1"/>
+        </w:rPr>
+        <w:tab/>
+      </w:r>
+      <w:r>
+        <w:rPr>
+          <w:b/>
+          <w:bCs/>
+          <w:color w:val="000000" w:themeColor="text1"/>
+        </w:rPr>
+        <w:tab/>
+      </w:r>
+      <w:r>
+        <w:rPr>
+          <w:color w:val="EE0000"/>
+        </w:rPr>
+        <w:t>SELECT SNAME, SBRANCH, SPERCENTAGE</w:t>
+      </w:r>
+    </w:p>
+    <w:p>
+      <w:pPr>
+        <w:spacing w:after="0"/>
+        <w:jc w:val="both"/>
+        <w:rPr>
+          <w:color w:val="EE0000"/>
+        </w:rPr>
+      </w:pPr>
+      <w:r>
+        <w:rPr>
+          <w:color w:val="EE0000"/>
+        </w:rPr>
+        <w:tab/>
+      </w:r>
+      <w:r>
+        <w:rPr>
+          <w:color w:val="EE0000"/>
+        </w:rPr>
+        <w:tab/>
+        <w:t>FROM STUDENT;</w:t>
+      </w:r>
+    </w:p>
+    <w:p>
+      <w:pPr>
+        <w:spacing w:after="0"/>
+        <w:jc w:val="both"/>
+        <w:rPr>
+          <w:b/>
+          <w:bCs/>
+          <w:color w:val="000000" w:themeColor="text1"/>
+        </w:rPr>
+      </w:pPr>
+      <w:r>
+        <w:rPr>
+          <w:b/>
+          <w:bCs/>
+          <w:color w:val="000000" w:themeColor="text1"/>
+        </w:rPr>
+        <w:t xml:space="preserve">Q4: WAQTD details of all the students from </w:t>
+      </w:r>
+      <w:proofErr w:type="gramStart"/>
+      <w:r>
+        <w:rPr>
+          <w:b/>
+          <w:bCs/>
+          <w:color w:val="000000" w:themeColor="text1"/>
+        </w:rPr>
+        <w:t>students</w:t>
+      </w:r>
+      <w:proofErr w:type="gramEnd"/>
+      <w:r>
+        <w:rPr>
+          <w:b/>
+          <w:bCs/>
+          <w:color w:val="000000" w:themeColor="text1"/>
+        </w:rPr>
+        <w:t xml:space="preserve"> table.</w:t>
+      </w:r>
+    </w:p>
+    <w:p>
+      <w:pPr>
+        <w:spacing w:after="0"/>
+        <w:jc w:val="both"/>
+        <w:rPr>
+          <w:color w:val="EE0000"/>
+        </w:rPr>
+      </w:pPr>
+      <w:r>
+        <w:rPr>
+          <w:b/>
+          <w:bCs/>
+          <w:color w:val="000000" w:themeColor="text1"/>
+        </w:rPr>
+        <w:tab/>
+      </w:r>
+      <w:r>
+        <w:rPr>
+          <w:b/>
+          <w:bCs/>
+          <w:color w:val="000000" w:themeColor="text1"/>
+        </w:rPr>
+        <w:tab/>
+      </w:r>
+      <w:r>
+        <w:rPr>
+          <w:color w:val="EE0000"/>
+        </w:rPr>
+        <w:t xml:space="preserve">SELECT * </w:t>
+      </w:r>
+    </w:p>
+    <w:p>
+      <w:pPr>
+        <w:spacing w:after="0"/>
+        <w:jc w:val="both"/>
+        <w:rPr>
+          <w:color w:val="EE0000"/>
+        </w:rPr>
+      </w:pPr>
+      <w:r>
+        <w:rPr>
+          <w:color w:val="EE0000"/>
+        </w:rPr>
+        <w:tab/>
+      </w:r>
+      <w:r>
+        <w:rPr>
+          <w:color w:val="EE0000"/>
+        </w:rPr>
+        <w:tab/>
+        <w:t>FROM STUDENT;</w:t>
+      </w:r>
+    </w:p>
+    <w:p>
+      <w:pPr>
+        <w:spacing w:after="0"/>
+        <w:jc w:val="both"/>
+        <w:rPr>
+          <w:b/>
+          <w:bCs/>
+          <w:color w:val="000000" w:themeColor="text1"/>
+        </w:rPr>
+      </w:pPr>
+      <w:r>
+        <w:rPr>
+          <w:b/>
+          <w:bCs/>
+          <w:color w:val="000000" w:themeColor="text1"/>
+        </w:rPr>
+        <w:t xml:space="preserve">Q5: WAQTD </w:t>
+      </w:r>
+      <w:proofErr w:type="spellStart"/>
+      <w:proofErr w:type="gramStart"/>
+      <w:r>
+        <w:rPr>
+          <w:b/>
+          <w:bCs/>
+          <w:color w:val="000000" w:themeColor="text1"/>
+        </w:rPr>
+        <w:t>sname</w:t>
+      </w:r>
+      <w:proofErr w:type="spellEnd"/>
+      <w:r>
+        <w:rPr>
+          <w:b/>
+          <w:bCs/>
+          <w:color w:val="000000" w:themeColor="text1"/>
+        </w:rPr>
+        <w:t xml:space="preserve"> ,</w:t>
+      </w:r>
+      <w:proofErr w:type="gramEnd"/>
+      <w:r>
+        <w:rPr>
+          <w:b/>
+          <w:bCs/>
+          <w:color w:val="000000" w:themeColor="text1"/>
+        </w:rPr>
+        <w:t xml:space="preserve"> </w:t>
+      </w:r>
+      <w:proofErr w:type="spellStart"/>
+      <w:proofErr w:type="gramStart"/>
+      <w:r>
+        <w:rPr>
+          <w:b/>
+          <w:bCs/>
+          <w:color w:val="000000" w:themeColor="text1"/>
+        </w:rPr>
+        <w:t>sid</w:t>
+      </w:r>
+      <w:proofErr w:type="spellEnd"/>
+      <w:r>
+        <w:rPr>
+          <w:b/>
+          <w:bCs/>
+          <w:color w:val="000000" w:themeColor="text1"/>
+        </w:rPr>
+        <w:t xml:space="preserve"> ,</w:t>
+      </w:r>
+      <w:proofErr w:type="gramEnd"/>
+      <w:r>
+        <w:rPr>
+          <w:b/>
+          <w:bCs/>
+          <w:color w:val="000000" w:themeColor="text1"/>
+        </w:rPr>
+        <w:t xml:space="preserve"> </w:t>
+      </w:r>
+      <w:proofErr w:type="gramStart"/>
+      <w:r>
+        <w:rPr>
+          <w:b/>
+          <w:bCs/>
+          <w:color w:val="000000" w:themeColor="text1"/>
+        </w:rPr>
+        <w:t>per ,</w:t>
+      </w:r>
+      <w:proofErr w:type="gramEnd"/>
+      <w:r>
+        <w:rPr>
+          <w:b/>
+          <w:bCs/>
+          <w:color w:val="000000" w:themeColor="text1"/>
+        </w:rPr>
+        <w:t xml:space="preserve"> branch of all the </w:t>
+      </w:r>
+      <w:proofErr w:type="gramStart"/>
+      <w:r>
+        <w:rPr>
+          <w:b/>
+          <w:bCs/>
+          <w:color w:val="000000" w:themeColor="text1"/>
+        </w:rPr>
+        <w:t>students .</w:t>
+      </w:r>
+      <w:proofErr w:type="gramEnd"/>
+    </w:p>
+    <w:p>
+      <w:pPr>
+        <w:spacing w:after="0"/>
+        <w:jc w:val="both"/>
+        <w:rPr>
+          <w:color w:val="EE0000"/>
+        </w:rPr>
+      </w:pPr>
+      <w:r>
+        <w:rPr>
+          <w:b/>
+          <w:bCs/>
+          <w:color w:val="000000" w:themeColor="text1"/>
+        </w:rPr>
+        <w:tab/>
+      </w:r>
+      <w:r>
+        <w:rPr>
+          <w:b/>
+          <w:bCs/>
+          <w:color w:val="000000" w:themeColor="text1"/>
+        </w:rPr>
+        <w:tab/>
+      </w:r>
+      <w:r>
+        <w:rPr>
+          <w:color w:val="EE0000"/>
+        </w:rPr>
+        <w:t>SELECT SNAME, SID, PER, SBRANCH</w:t>
+      </w:r>
+    </w:p>
+    <w:p>
+      <w:pPr>
+        <w:spacing w:after="0"/>
+        <w:jc w:val="both"/>
+        <w:rPr>
+          <w:color w:val="EE0000"/>
+        </w:rPr>
+      </w:pPr>
+      <w:r>
+        <w:rPr>
+          <w:color w:val="EE0000"/>
+        </w:rPr>
+        <w:tab/>
+      </w:r>
+      <w:r>
+        <w:rPr>
+          <w:color w:val="EE0000"/>
+        </w:rPr>
+        <w:tab/>
+        <w:t>FROM</w:t>
+      </w:r>
+      <w:r>
+        <w:rPr>
+          <w:color w:val="EE0000"/>
+        </w:rPr>
+        <w:tab/>
+      </w:r>
+      <w:r>
+        <w:rPr>
+          <w:color w:val="EE0000"/>
+        </w:rPr>
+        <w:t>STUDENT;</w:t>
+      </w:r>
+    </w:p>
+    <w:p>
+      <w:pPr>
+        <w:jc w:val="both"/>
+        <w:rPr>
+          <w:color w:val="EE0000"/>
+        </w:rPr>
+      </w:pPr>
+      <w:r>
+        <w:rPr>
+          <w:noProof/>
+          <w:color w:val="EE0000"/>
+        </w:rPr>
+        <w:drawing>
+          <wp:inline distT="0" distB="0" distL="0" distR="0" wp14:anchorId="530D2142" wp14:editId="39C1D20B">
+            <wp:extent cx="3035456" cy="1962251"/>
+            <wp:effectExtent l="0" t="0" r="0" b="0"/>
+            <wp:docPr id="300298647" name="Picture 1"/>
+            <wp:cNvGraphicFramePr>
+              <a:graphicFrameLocks xmlns:a="http://schemas.openxmlformats.org/drawingml/2006/main" noChangeAspect="1"/>
+            </wp:cNvGraphicFramePr>
+            <a:graphic xmlns:a="http://schemas.openxmlformats.org/drawingml/2006/main">
+              <a:graphicData uri="http://schemas.openxmlformats.org/drawingml/2006/picture">
+                <pic:pic xmlns:pic="http://schemas.openxmlformats.org/drawingml/2006/picture">
+                  <pic:nvPicPr>
+                    <pic:cNvPr id="300298647" name=""/>
+                    <pic:cNvPicPr/>
+                  </pic:nvPicPr>
+                  <pic:blipFill>
+                    <a:blip r:embed="rId8"/>
+                    <a:stretch>
+                      <a:fillRect/>
+                    </a:stretch>
+                  </pic:blipFill>
+                  <pic:spPr>
+                    <a:xfrm>
+                      <a:off x="0" y="0"/>
+                      <a:ext cx="3035456" cy="1962251"/>
+                    </a:xfrm>
+                    <a:prstGeom prst="rect">
+                      <a:avLst/>
+                    </a:prstGeom>
+                  </pic:spPr>
+                </pic:pic>
+              </a:graphicData>
+            </a:graphic>
+          </wp:inline>
+        </w:drawing>
+      </w:r>
+    </w:p>
+    <w:p>
+      <w:pPr>
+        <w:jc w:val="both"/>
+        <w:rPr>
+          <w:b/>
+          <w:bCs/>
+          <w:color w:val="000000" w:themeColor="text1"/>
+        </w:rPr>
+      </w:pPr>
+      <w:r>
+        <w:rPr>
+          <w:b/>
+          <w:bCs/>
+          <w:color w:val="000000" w:themeColor="text1"/>
+        </w:rPr>
+        <w:t>Q6: WAQTD name salary and commission given to all the employees.</w:t>
+      </w:r>
+    </w:p>
+    <w:p>
+      <w:pPr>
+        <w:jc w:val="both"/>
+        <w:rPr>
+          <w:color w:val="EE0000"/>
+        </w:rPr>
+      </w:pPr>
+      <w:r>
+        <w:rPr>
+          <w:color w:val="EE0000"/>
+        </w:rPr>
+        <w:tab/>
+        <w:t>SELECT ENAME, SAL, COMM</w:t>
+      </w:r>
+    </w:p>
+    <w:p>
+      <w:pPr>
+        <w:jc w:val="both"/>
+        <w:rPr>
+          <w:color w:val="EE0000"/>
+        </w:rPr>
+      </w:pPr>
+      <w:r>
+        <w:rPr>
+          <w:color w:val="EE0000"/>
+        </w:rPr>
+        <w:tab/>
+        <w:t>FROM EMP;</w:t>
+      </w:r>
+    </w:p>
+    <w:p>
+      <w:pPr>
+        <w:spacing w:after="0"/>
+        <w:jc w:val="both"/>
+        <w:rPr>
+          <w:color w:val="000000" w:themeColor="text1"/>
+          <w:highlight w:val="yellow"/>
+        </w:rPr>
+      </w:pPr>
+      <w:r>
+        <w:rPr>
+          <w:color w:val="000000" w:themeColor="text1"/>
+          <w:highlight w:val="yellow"/>
+        </w:rPr>
+        <w:t>OP&gt;</w:t>
+      </w:r>
+      <w:r>
+        <w:rPr>
+          <w:color w:val="000000" w:themeColor="text1"/>
+          <w:highlight w:val="yellow"/>
+        </w:rPr>
+        <w:tab/>
+      </w:r>
+      <w:r>
+        <w:rPr>
+          <w:color w:val="000000" w:themeColor="text1"/>
+          <w:highlight w:val="yellow"/>
+        </w:rPr>
+        <w:t>SQL&gt; SELECT ENAME, SAL, COMM</w:t>
+      </w:r>
+    </w:p>
+    <w:p>
+      <w:pPr>
+        <w:spacing w:after="0"/>
+        <w:jc w:val="both"/>
+        <w:rPr>
+          <w:color w:val="000000" w:themeColor="text1"/>
+          <w:highlight w:val="yellow"/>
+        </w:rPr>
+      </w:pPr>
+      <w:r>
+        <w:rPr>
+          <w:color w:val="000000" w:themeColor="text1"/>
+          <w:highlight w:val="yellow"/>
+        </w:rPr>
+        <w:t xml:space="preserve">  </w:t>
+      </w:r>
+      <w:r>
+        <w:rPr>
+          <w:color w:val="000000" w:themeColor="text1"/>
+          <w:highlight w:val="yellow"/>
+        </w:rPr>
+        <w:tab/>
+      </w:r>
+      <w:r>
+        <w:rPr>
+          <w:color w:val="000000" w:themeColor="text1"/>
+          <w:highlight w:val="yellow"/>
+        </w:rPr>
+        <w:tab/>
+      </w:r>
+      <w:r>
+        <w:rPr>
+          <w:color w:val="000000" w:themeColor="text1"/>
+          <w:highlight w:val="yellow"/>
+        </w:rPr>
+        <w:t>FROM EMP;</w:t>
+      </w:r>
+    </w:p>
+    <w:p>
+      <w:pPr>
+        <w:spacing w:after="0"/>
+        <w:jc w:val="both"/>
+        <w:rPr>
+          <w:color w:val="000000" w:themeColor="text1"/>
+          <w:highlight w:val="yellow"/>
+          <w:u w:val="single"/>
+        </w:rPr>
+      </w:pPr>
+      <w:r>
+        <w:rPr>
+          <w:color w:val="000000" w:themeColor="text1"/>
+          <w:highlight w:val="yellow"/>
+          <w:u w:val="single"/>
+        </w:rPr>
+        <w:t>ENAME           SAL       COMM</w:t>
+      </w:r>
+    </w:p>
+    <w:p>
+      <w:pPr>
+        <w:spacing w:after="0"/>
+        <w:jc w:val="both"/>
+        <w:rPr>
+          <w:color w:val="000000" w:themeColor="text1"/>
+          <w:highlight w:val="yellow"/>
+        </w:rPr>
+      </w:pPr>
+      <w:r>
+        <w:rPr>
+          <w:color w:val="000000" w:themeColor="text1"/>
+          <w:highlight w:val="yellow"/>
+        </w:rPr>
+        <w:t>SMITH             800</w:t>
+      </w:r>
+    </w:p>
+    <w:p>
+      <w:pPr>
+        <w:spacing w:after="0"/>
+        <w:jc w:val="both"/>
+        <w:rPr>
+          <w:color w:val="000000" w:themeColor="text1"/>
+          <w:highlight w:val="yellow"/>
+        </w:rPr>
+      </w:pPr>
+      <w:r>
+        <w:rPr>
+          <w:color w:val="000000" w:themeColor="text1"/>
+          <w:highlight w:val="yellow"/>
+        </w:rPr>
+        <w:t>ALLEN            1600        300</w:t>
+      </w:r>
+    </w:p>
+    <w:p>
+      <w:pPr>
+        <w:spacing w:after="0"/>
+        <w:jc w:val="both"/>
+        <w:rPr>
+          <w:color w:val="000000" w:themeColor="text1"/>
+          <w:highlight w:val="yellow"/>
+        </w:rPr>
+      </w:pPr>
+      <w:r>
+        <w:rPr>
+          <w:color w:val="000000" w:themeColor="text1"/>
+          <w:highlight w:val="yellow"/>
+        </w:rPr>
+        <w:t>WARD             1250        500</w:t>
+      </w:r>
+    </w:p>
+    <w:p>
+      <w:pPr>
+        <w:spacing w:after="0"/>
+        <w:jc w:val="both"/>
+        <w:rPr>
+          <w:color w:val="000000" w:themeColor="text1"/>
+          <w:highlight w:val="yellow"/>
+        </w:rPr>
+      </w:pPr>
+      <w:r>
+        <w:rPr>
+          <w:color w:val="000000" w:themeColor="text1"/>
+          <w:highlight w:val="yellow"/>
+        </w:rPr>
+        <w:t>JONES            2975</w:t>
+      </w:r>
+    </w:p>
+    <w:p>
+      <w:pPr>
+        <w:spacing w:after="0"/>
+        <w:jc w:val="both"/>
+        <w:rPr>
+          <w:color w:val="000000" w:themeColor="text1"/>
+          <w:highlight w:val="yellow"/>
+        </w:rPr>
+      </w:pPr>
+      <w:r>
+        <w:rPr>
+          <w:color w:val="000000" w:themeColor="text1"/>
+          <w:highlight w:val="yellow"/>
+        </w:rPr>
+        <w:t>MARTIN           1250       1400</w:t>
+      </w:r>
+    </w:p>
+    <w:p>
+      <w:pPr>
+        <w:spacing w:after="0"/>
+        <w:jc w:val="both"/>
+        <w:rPr>
+          <w:color w:val="000000" w:themeColor="text1"/>
+          <w:highlight w:val="yellow"/>
+        </w:rPr>
+      </w:pPr>
+      <w:r>
+        <w:rPr>
+          <w:color w:val="000000" w:themeColor="text1"/>
+          <w:highlight w:val="yellow"/>
+        </w:rPr>
+        <w:t>BLAKE            2850</w:t>
+      </w:r>
+    </w:p>
+    <w:p>
+      <w:pPr>
+        <w:spacing w:after="0"/>
+        <w:jc w:val="both"/>
+        <w:rPr>
+          <w:color w:val="000000" w:themeColor="text1"/>
+          <w:highlight w:val="yellow"/>
+        </w:rPr>
+      </w:pPr>
+      <w:r>
+        <w:rPr>
+          <w:color w:val="000000" w:themeColor="text1"/>
+          <w:highlight w:val="yellow"/>
+        </w:rPr>
+        <w:t>CLARK            2450</w:t>
+      </w:r>
+    </w:p>
+    <w:p>
+      <w:pPr>
+        <w:spacing w:after="0"/>
+        <w:jc w:val="both"/>
+        <w:rPr>
+          <w:color w:val="000000" w:themeColor="text1"/>
+          <w:highlight w:val="yellow"/>
+        </w:rPr>
+      </w:pPr>
+      <w:r>
+        <w:rPr>
+          <w:color w:val="000000" w:themeColor="text1"/>
+          <w:highlight w:val="yellow"/>
+        </w:rPr>
+        <w:t>SCOTT            3000</w:t>
+      </w:r>
+    </w:p>
+    <w:p>
+      <w:pPr>
+        <w:spacing w:after="0"/>
+        <w:jc w:val="both"/>
+        <w:rPr>
+          <w:color w:val="000000" w:themeColor="text1"/>
+          <w:highlight w:val="yellow"/>
+        </w:rPr>
+      </w:pPr>
+      <w:r>
+        <w:rPr>
+          <w:color w:val="000000" w:themeColor="text1"/>
+          <w:highlight w:val="yellow"/>
+        </w:rPr>
+        <w:t>KING             5000</w:t>
+      </w:r>
+    </w:p>
+    <w:p>
+      <w:pPr>
+        <w:spacing w:after="0"/>
+        <w:jc w:val="both"/>
+        <w:rPr>
+          <w:color w:val="000000" w:themeColor="text1"/>
+          <w:highlight w:val="yellow"/>
+        </w:rPr>
+      </w:pPr>
+      <w:r>
+        <w:rPr>
+          <w:color w:val="000000" w:themeColor="text1"/>
+          <w:highlight w:val="yellow"/>
+        </w:rPr>
+        <w:t>TURNER           1500          0</w:t>
+      </w:r>
+    </w:p>
+    <w:p>
+      <w:pPr>
+        <w:spacing w:after="0"/>
+        <w:jc w:val="both"/>
+        <w:rPr>
+          <w:color w:val="000000" w:themeColor="text1"/>
+          <w:highlight w:val="yellow"/>
+        </w:rPr>
+      </w:pPr>
+      <w:r>
+        <w:rPr>
+          <w:color w:val="000000" w:themeColor="text1"/>
+          <w:highlight w:val="yellow"/>
+        </w:rPr>
+        <w:t>ADAMS            1100</w:t>
+      </w:r>
+    </w:p>
+    <w:p>
+      <w:pPr>
+        <w:spacing w:after="0"/>
+        <w:jc w:val="both"/>
+        <w:rPr>
+          <w:color w:val="000000" w:themeColor="text1"/>
+          <w:highlight w:val="yellow"/>
+        </w:rPr>
+      </w:pPr>
+      <w:r>
+        <w:rPr>
+          <w:color w:val="000000" w:themeColor="text1"/>
+          <w:highlight w:val="yellow"/>
+        </w:rPr>
+        <w:t>JAMES             950</w:t>
+      </w:r>
+    </w:p>
+    <w:p>
+      <w:pPr>
+        <w:spacing w:after="0"/>
+        <w:jc w:val="both"/>
+        <w:rPr>
+          <w:color w:val="000000" w:themeColor="text1"/>
+          <w:highlight w:val="yellow"/>
+        </w:rPr>
+      </w:pPr>
+      <w:r>
+        <w:rPr>
+          <w:color w:val="000000" w:themeColor="text1"/>
+          <w:highlight w:val="yellow"/>
+        </w:rPr>
+        <w:t>FORD             3000</w:t>
+      </w:r>
+    </w:p>
+    <w:p>
+      <w:pPr>
+        <w:spacing w:after="0"/>
+        <w:jc w:val="both"/>
+        <w:rPr>
+          <w:color w:val="000000" w:themeColor="text1"/>
+          <w:highlight w:val="yellow"/>
+        </w:rPr>
+      </w:pPr>
+      <w:r>
+        <w:rPr>
+          <w:color w:val="000000" w:themeColor="text1"/>
+          <w:highlight w:val="yellow"/>
+        </w:rPr>
+        <w:t>MILLER           1300</w:t>
+      </w:r>
+    </w:p>
+    <w:p>
+      <w:pPr>
+        <w:spacing w:after="0"/>
+        <w:jc w:val="both"/>
+        <w:rPr>
+          <w:color w:val="000000" w:themeColor="text1"/>
+        </w:rPr>
+      </w:pPr>
+      <w:r>
+        <w:rPr>
+          <w:color w:val="000000" w:themeColor="text1"/>
+          <w:highlight w:val="yellow"/>
+        </w:rPr>
+        <w:t>14 rows selected.</w:t>
+      </w:r>
+    </w:p>
+    <w:p>
+      <w:pPr>
+        <w:jc w:val="both"/>
+        <w:rPr>
+          <w:color w:val="EE0000"/>
+        </w:rPr>
+      </w:pPr>
+    </w:p>
+    <w:p>
+      <w:pPr>
+        <w:jc w:val="both"/>
+        <w:rPr>
+          <w:b/>
+          <w:bCs/>
+          <w:color w:val="000000" w:themeColor="text1"/>
+        </w:rPr>
+      </w:pPr>
+      <w:r>
+        <w:rPr>
+          <w:b/>
+          <w:bCs/>
+          <w:color w:val="000000" w:themeColor="text1"/>
+        </w:rPr>
+        <w:lastRenderedPageBreak/>
+        <w:t xml:space="preserve">Q7: </w:t>
+      </w:r>
+      <w:r>
+        <w:rPr>
+          <w:b/>
+          <w:bCs/>
+          <w:color w:val="000000" w:themeColor="text1"/>
+        </w:rPr>
+        <w:t xml:space="preserve">WAQTD name of the employee along with their date of </w:t>
+      </w:r>
+      <w:proofErr w:type="gramStart"/>
+      <w:r>
+        <w:rPr>
+          <w:b/>
+          <w:bCs/>
+          <w:color w:val="000000" w:themeColor="text1"/>
+        </w:rPr>
+        <w:t>joining .</w:t>
+      </w:r>
+      <w:proofErr w:type="gramEnd"/>
+    </w:p>
+    <w:p>
+      <w:pPr>
+        <w:jc w:val="both"/>
+        <w:rPr>
+          <w:color w:val="EE0000"/>
+        </w:rPr>
+      </w:pPr>
+      <w:r>
+        <w:rPr>
+          <w:color w:val="EE0000"/>
+        </w:rPr>
+        <w:tab/>
+        <w:t>SELECT ENAME, HIREDATE</w:t>
+      </w:r>
+    </w:p>
+    <w:p>
+      <w:pPr>
+        <w:jc w:val="both"/>
+        <w:rPr>
+          <w:color w:val="EE0000"/>
+        </w:rPr>
+      </w:pPr>
+      <w:r>
+        <w:rPr>
+          <w:color w:val="EE0000"/>
+        </w:rPr>
+        <w:tab/>
+        <w:t>FROM EMP;</w:t>
+      </w:r>
+    </w:p>
+    <w:p>
+      <w:pPr>
+        <w:ind w:left="1440"/>
+        <w:jc w:val="both"/>
+        <w:rPr>
+          <w:color w:val="EE0000"/>
+        </w:rPr>
+      </w:pPr>
+      <w:r>
+        <w:rPr>
+          <w:color w:val="EE0000"/>
+        </w:rPr>
+        <w:t>SQL&gt; SELECT ENAME, HIREDATE</w:t>
+      </w:r>
+    </w:p>
+    <w:p>
+      <w:pPr>
+        <w:ind w:left="1440"/>
+        <w:jc w:val="both"/>
+        <w:rPr>
+          <w:color w:val="EE0000"/>
+        </w:rPr>
+      </w:pPr>
+      <w:r>
+        <w:rPr>
+          <w:color w:val="EE0000"/>
+        </w:rPr>
+        <w:t xml:space="preserve">  2   FROM EMP;</w:t>
+      </w:r>
+    </w:p>
+    <w:p>
+      <w:pPr>
+        <w:spacing w:after="0"/>
+        <w:ind w:left="1440"/>
+        <w:jc w:val="both"/>
+        <w:rPr>
+          <w:color w:val="0D0D0D" w:themeColor="text1" w:themeTint="F2"/>
+          <w:highlight w:val="yellow"/>
+        </w:rPr>
+      </w:pPr>
+      <w:r>
+        <w:rPr>
+          <w:color w:val="0D0D0D" w:themeColor="text1" w:themeTint="F2"/>
+          <w:highlight w:val="yellow"/>
+        </w:rPr>
+        <w:t>ENAME      HIREDATE</w:t>
+      </w:r>
+    </w:p>
+    <w:p>
+      <w:pPr>
+        <w:spacing w:after="0"/>
+        <w:ind w:left="1440"/>
+        <w:jc w:val="both"/>
+        <w:rPr>
+          <w:color w:val="0D0D0D" w:themeColor="text1" w:themeTint="F2"/>
+          <w:highlight w:val="yellow"/>
+        </w:rPr>
+      </w:pPr>
+      <w:r>
+        <w:rPr>
+          <w:color w:val="0D0D0D" w:themeColor="text1" w:themeTint="F2"/>
+          <w:highlight w:val="yellow"/>
+        </w:rPr>
+        <w:t>---------- ---------</w:t>
+      </w:r>
+    </w:p>
+    <w:p>
+      <w:pPr>
+        <w:spacing w:after="0"/>
+        <w:ind w:left="1440"/>
+        <w:jc w:val="both"/>
+        <w:rPr>
+          <w:color w:val="0D0D0D" w:themeColor="text1" w:themeTint="F2"/>
+          <w:highlight w:val="yellow"/>
+        </w:rPr>
+      </w:pPr>
+      <w:r>
+        <w:rPr>
+          <w:color w:val="0D0D0D" w:themeColor="text1" w:themeTint="F2"/>
+          <w:highlight w:val="yellow"/>
+        </w:rPr>
+        <w:t>SMITH      17-DEC-80</w:t>
+      </w:r>
+    </w:p>
+    <w:p>
+      <w:pPr>
+        <w:spacing w:after="0"/>
+        <w:ind w:left="1440"/>
+        <w:jc w:val="both"/>
+        <w:rPr>
+          <w:color w:val="0D0D0D" w:themeColor="text1" w:themeTint="F2"/>
+          <w:highlight w:val="yellow"/>
+        </w:rPr>
+      </w:pPr>
+      <w:r>
+        <w:rPr>
+          <w:color w:val="0D0D0D" w:themeColor="text1" w:themeTint="F2"/>
+          <w:highlight w:val="yellow"/>
+        </w:rPr>
+        <w:t>ALLEN      20-FEB-81</w:t>
+      </w:r>
+    </w:p>
+    <w:p>
+      <w:pPr>
+        <w:spacing w:after="0"/>
+        <w:ind w:left="1440"/>
+        <w:jc w:val="both"/>
+        <w:rPr>
+          <w:color w:val="0D0D0D" w:themeColor="text1" w:themeTint="F2"/>
+          <w:highlight w:val="yellow"/>
+        </w:rPr>
+      </w:pPr>
+      <w:r>
+        <w:rPr>
+          <w:color w:val="0D0D0D" w:themeColor="text1" w:themeTint="F2"/>
+          <w:highlight w:val="yellow"/>
+        </w:rPr>
+        <w:t>WARD       22-FEB-81</w:t>
+      </w:r>
+    </w:p>
+    <w:p>
+      <w:pPr>
+        <w:spacing w:after="0"/>
+        <w:ind w:left="1440"/>
+        <w:jc w:val="both"/>
+        <w:rPr>
+          <w:color w:val="0D0D0D" w:themeColor="text1" w:themeTint="F2"/>
+          <w:highlight w:val="yellow"/>
+        </w:rPr>
+      </w:pPr>
+      <w:r>
+        <w:rPr>
+          <w:color w:val="0D0D0D" w:themeColor="text1" w:themeTint="F2"/>
+          <w:highlight w:val="yellow"/>
+        </w:rPr>
+        <w:t>JONES      02-APR-81</w:t>
+      </w:r>
+    </w:p>
+    <w:p>
+      <w:pPr>
+        <w:spacing w:after="0"/>
+        <w:ind w:left="1440"/>
+        <w:jc w:val="both"/>
+        <w:rPr>
+          <w:color w:val="0D0D0D" w:themeColor="text1" w:themeTint="F2"/>
+          <w:highlight w:val="yellow"/>
+        </w:rPr>
+      </w:pPr>
+      <w:r>
+        <w:rPr>
+          <w:color w:val="0D0D0D" w:themeColor="text1" w:themeTint="F2"/>
+          <w:highlight w:val="yellow"/>
+        </w:rPr>
+        <w:t>MARTIN     28-SEP-81</w:t>
+      </w:r>
+    </w:p>
+    <w:p>
+      <w:pPr>
+        <w:spacing w:after="0"/>
+        <w:ind w:left="1440"/>
+        <w:jc w:val="both"/>
+        <w:rPr>
+          <w:color w:val="0D0D0D" w:themeColor="text1" w:themeTint="F2"/>
+          <w:highlight w:val="yellow"/>
+        </w:rPr>
+      </w:pPr>
+      <w:r>
+        <w:rPr>
+          <w:color w:val="0D0D0D" w:themeColor="text1" w:themeTint="F2"/>
+          <w:highlight w:val="yellow"/>
+        </w:rPr>
+        <w:t>BLAKE      01-MAY-81</w:t>
+      </w:r>
+    </w:p>
+    <w:p>
+      <w:pPr>
+        <w:spacing w:after="0"/>
+        <w:ind w:left="1440"/>
+        <w:jc w:val="both"/>
+        <w:rPr>
+          <w:color w:val="0D0D0D" w:themeColor="text1" w:themeTint="F2"/>
+          <w:highlight w:val="yellow"/>
+        </w:rPr>
+      </w:pPr>
+      <w:r>
+        <w:rPr>
+          <w:color w:val="0D0D0D" w:themeColor="text1" w:themeTint="F2"/>
+          <w:highlight w:val="yellow"/>
+        </w:rPr>
+        <w:t>CLARK      09-JUN-81</w:t>
+      </w:r>
+    </w:p>
+    <w:p>
+      <w:pPr>
+        <w:spacing w:after="0"/>
+        <w:ind w:left="1440"/>
+        <w:jc w:val="both"/>
+        <w:rPr>
+          <w:color w:val="0D0D0D" w:themeColor="text1" w:themeTint="F2"/>
+          <w:highlight w:val="yellow"/>
+        </w:rPr>
+      </w:pPr>
+      <w:r>
+        <w:rPr>
+          <w:color w:val="0D0D0D" w:themeColor="text1" w:themeTint="F2"/>
+          <w:highlight w:val="yellow"/>
+        </w:rPr>
+        <w:t>SCOTT      19-APR-87</w:t>
+      </w:r>
+    </w:p>
+    <w:p>
+      <w:pPr>
+        <w:spacing w:after="0"/>
+        <w:ind w:left="1440"/>
+        <w:jc w:val="both"/>
+        <w:rPr>
+          <w:color w:val="0D0D0D" w:themeColor="text1" w:themeTint="F2"/>
+          <w:highlight w:val="yellow"/>
+        </w:rPr>
+      </w:pPr>
+      <w:r>
+        <w:rPr>
+          <w:color w:val="0D0D0D" w:themeColor="text1" w:themeTint="F2"/>
+          <w:highlight w:val="yellow"/>
+        </w:rPr>
+        <w:t>KING       17-NOV-81</w:t>
+      </w:r>
+    </w:p>
+    <w:p>
+      <w:pPr>
+        <w:spacing w:after="0"/>
+        <w:ind w:left="1440"/>
+        <w:jc w:val="both"/>
+        <w:rPr>
+          <w:color w:val="0D0D0D" w:themeColor="text1" w:themeTint="F2"/>
+          <w:highlight w:val="yellow"/>
+        </w:rPr>
+      </w:pPr>
+      <w:r>
+        <w:rPr>
+          <w:color w:val="0D0D0D" w:themeColor="text1" w:themeTint="F2"/>
+          <w:highlight w:val="yellow"/>
+        </w:rPr>
+        <w:t>TURNER     08-SEP-81</w:t>
+      </w:r>
+    </w:p>
+    <w:p>
+      <w:pPr>
+        <w:spacing w:after="0"/>
+        <w:ind w:left="1440"/>
+        <w:jc w:val="both"/>
+        <w:rPr>
+          <w:color w:val="0D0D0D" w:themeColor="text1" w:themeTint="F2"/>
+          <w:highlight w:val="yellow"/>
+        </w:rPr>
+      </w:pPr>
+      <w:r>
+        <w:rPr>
+          <w:color w:val="0D0D0D" w:themeColor="text1" w:themeTint="F2"/>
+          <w:highlight w:val="yellow"/>
+        </w:rPr>
+        <w:t>ADAMS      23-MAY-87</w:t>
+      </w:r>
+    </w:p>
+    <w:p>
+      <w:pPr>
+        <w:spacing w:after="0"/>
+        <w:ind w:left="1440"/>
+        <w:jc w:val="both"/>
+        <w:rPr>
+          <w:color w:val="0D0D0D" w:themeColor="text1" w:themeTint="F2"/>
+          <w:highlight w:val="yellow"/>
+        </w:rPr>
+      </w:pPr>
+      <w:r>
+        <w:rPr>
+          <w:color w:val="0D0D0D" w:themeColor="text1" w:themeTint="F2"/>
+          <w:highlight w:val="yellow"/>
+        </w:rPr>
+        <w:t>JAMES      03-DEC-81</w:t>
+      </w:r>
+    </w:p>
+    <w:p>
+      <w:pPr>
+        <w:spacing w:after="0"/>
+        <w:ind w:left="1440"/>
+        <w:jc w:val="both"/>
+        <w:rPr>
+          <w:color w:val="0D0D0D" w:themeColor="text1" w:themeTint="F2"/>
+          <w:highlight w:val="yellow"/>
+        </w:rPr>
+      </w:pPr>
+      <w:r>
+        <w:rPr>
+          <w:color w:val="0D0D0D" w:themeColor="text1" w:themeTint="F2"/>
+          <w:highlight w:val="yellow"/>
+        </w:rPr>
+        <w:t>FORD       03-DEC-81</w:t>
+      </w:r>
+    </w:p>
+    <w:p>
+      <w:pPr>
+        <w:spacing w:after="0"/>
+        <w:ind w:left="1440"/>
+        <w:jc w:val="both"/>
+        <w:rPr>
+          <w:color w:val="0D0D0D" w:themeColor="text1" w:themeTint="F2"/>
+          <w:highlight w:val="yellow"/>
+        </w:rPr>
+      </w:pPr>
+      <w:r>
+        <w:rPr>
+          <w:color w:val="0D0D0D" w:themeColor="text1" w:themeTint="F2"/>
+          <w:highlight w:val="yellow"/>
+        </w:rPr>
+        <w:t>MILLER     23-JAN-82</w:t>
+      </w:r>
+    </w:p>
+    <w:p>
+      <w:pPr>
+        <w:spacing w:after="0"/>
+        <w:ind w:left="1440"/>
+        <w:jc w:val="both"/>
+        <w:rPr>
+          <w:color w:val="0D0D0D" w:themeColor="text1" w:themeTint="F2"/>
+        </w:rPr>
+      </w:pPr>
+      <w:r>
+        <w:rPr>
+          <w:color w:val="0D0D0D" w:themeColor="text1" w:themeTint="F2"/>
+          <w:highlight w:val="yellow"/>
+        </w:rPr>
+        <w:t>14 rows selected.</w:t>
+      </w:r>
+    </w:p>
+    <w:p>
+      <w:pPr>
+        <w:spacing w:after="0"/>
+        <w:jc w:val="both"/>
+        <w:rPr>
+          <w:color w:val="0D0D0D" w:themeColor="text1" w:themeTint="F2"/>
+        </w:rPr>
+      </w:pPr>
+      <w:r>
+        <w:rPr>
+          <w:color w:val="0D0D0D" w:themeColor="text1" w:themeTint="F2"/>
+        </w:rPr>
+        <w:drawing>
+          <wp:inline distT="0" distB="0" distL="0" distR="0" wp14:anchorId="3F3FE646" wp14:editId="1171DB88">
+            <wp:extent cx="2648086" cy="1466925"/>
+            <wp:effectExtent l="0" t="0" r="0" b="0"/>
+            <wp:docPr id="1373531947" name="Picture 1"/>
+            <wp:cNvGraphicFramePr>
+              <a:graphicFrameLocks xmlns:a="http://schemas.openxmlformats.org/drawingml/2006/main" noChangeAspect="1"/>
+            </wp:cNvGraphicFramePr>
+            <a:graphic xmlns:a="http://schemas.openxmlformats.org/drawingml/2006/main">
+              <a:graphicData uri="http://schemas.openxmlformats.org/drawingml/2006/picture">
+                <pic:pic xmlns:pic="http://schemas.openxmlformats.org/drawingml/2006/picture">
+                  <pic:nvPicPr>
+                    <pic:cNvPr id="1373531947" name=""/>
+                    <pic:cNvPicPr/>
+                  </pic:nvPicPr>
+                  <pic:blipFill>
+                    <a:blip r:embed="rId9"/>
+                    <a:stretch>
+                      <a:fillRect/>
+                    </a:stretch>
+                  </pic:blipFill>
+                  <pic:spPr>
+                    <a:xfrm>
+                      <a:off x="0" y="0"/>
+                      <a:ext cx="2648086" cy="1466925"/>
+                    </a:xfrm>
+                    <a:prstGeom prst="rect">
+                      <a:avLst/>
+                    </a:prstGeom>
+                  </pic:spPr>
+                </pic:pic>
+              </a:graphicData>
+            </a:graphic>
+          </wp:inline>
+        </w:drawing>
+      </w:r>
+    </w:p>
+    <w:p>
+      <w:pPr>
+        <w:spacing w:after="0"/>
+        <w:jc w:val="both"/>
+        <w:rPr>
+          <w:b/>
+          <w:bCs/>
+          <w:color w:val="0D0D0D" w:themeColor="text1" w:themeTint="F2"/>
+        </w:rPr>
+      </w:pPr>
+      <w:r>
+        <w:rPr>
+          <w:b/>
+          <w:bCs/>
+          <w:color w:val="0D0D0D" w:themeColor="text1" w:themeTint="F2"/>
+        </w:rPr>
+        <w:t xml:space="preserve">Q8: </w:t>
+      </w:r>
+      <w:r>
+        <w:rPr>
+          <w:b/>
+          <w:bCs/>
+          <w:color w:val="0D0D0D" w:themeColor="text1" w:themeTint="F2"/>
+        </w:rPr>
+        <w:t xml:space="preserve">WAQTD </w:t>
+      </w:r>
+      <w:proofErr w:type="spellStart"/>
+      <w:r>
+        <w:rPr>
+          <w:b/>
+          <w:bCs/>
+          <w:color w:val="0D0D0D" w:themeColor="text1" w:themeTint="F2"/>
+        </w:rPr>
+        <w:t>dname</w:t>
+      </w:r>
+      <w:proofErr w:type="spellEnd"/>
+      <w:r>
+        <w:rPr>
+          <w:b/>
+          <w:bCs/>
+          <w:color w:val="0D0D0D" w:themeColor="text1" w:themeTint="F2"/>
+        </w:rPr>
+        <w:t xml:space="preserve"> and location for all the </w:t>
+      </w:r>
+      <w:proofErr w:type="gramStart"/>
+      <w:r>
+        <w:rPr>
+          <w:b/>
+          <w:bCs/>
+          <w:color w:val="0D0D0D" w:themeColor="text1" w:themeTint="F2"/>
+        </w:rPr>
+        <w:t>depts .</w:t>
+      </w:r>
+      <w:proofErr w:type="gramEnd"/>
+    </w:p>
+    <w:p>
+      <w:pPr>
+        <w:spacing w:after="0"/>
+        <w:jc w:val="both"/>
+        <w:rPr>
+          <w:b/>
+          <w:bCs/>
+          <w:color w:val="EE0000"/>
+        </w:rPr>
+      </w:pPr>
+      <w:r>
+        <w:rPr>
+          <w:b/>
+          <w:bCs/>
+          <w:color w:val="0D0D0D" w:themeColor="text1" w:themeTint="F2"/>
+        </w:rPr>
+        <w:tab/>
+      </w:r>
+      <w:r>
+        <w:rPr>
+          <w:b/>
+          <w:bCs/>
+          <w:color w:val="EE0000"/>
+        </w:rPr>
+        <w:t>SELECT DNAME, LOC</w:t>
+      </w:r>
+    </w:p>
+    <w:p>
+      <w:pPr>
+        <w:spacing w:after="0"/>
+        <w:jc w:val="both"/>
+        <w:rPr>
+          <w:b/>
+          <w:bCs/>
+          <w:color w:val="EE0000"/>
+        </w:rPr>
+      </w:pPr>
+      <w:r>
+        <w:rPr>
+          <w:b/>
+          <w:bCs/>
+          <w:color w:val="EE0000"/>
+        </w:rPr>
+        <w:tab/>
+        <w:t>FROM DEPT;</w:t>
+      </w:r>
+    </w:p>
+    <w:p>
+      <w:pPr>
+        <w:spacing w:after="0"/>
+        <w:ind w:left="2880"/>
+        <w:jc w:val="both"/>
+        <w:rPr>
+          <w:b/>
+          <w:bCs/>
+          <w:color w:val="0D0D0D" w:themeColor="text1" w:themeTint="F2"/>
+          <w:highlight w:val="yellow"/>
+        </w:rPr>
+      </w:pPr>
+      <w:r>
+        <w:rPr>
+          <w:b/>
+          <w:bCs/>
+          <w:color w:val="0D0D0D" w:themeColor="text1" w:themeTint="F2"/>
+          <w:highlight w:val="yellow"/>
+        </w:rPr>
+        <w:t>SQL&gt; SELECT DNAME, LOC</w:t>
+      </w:r>
+    </w:p>
+    <w:p>
+      <w:pPr>
+        <w:spacing w:after="0"/>
+        <w:ind w:left="2880"/>
+        <w:jc w:val="both"/>
+        <w:rPr>
+          <w:b/>
+          <w:bCs/>
+          <w:color w:val="0D0D0D" w:themeColor="text1" w:themeTint="F2"/>
+          <w:highlight w:val="yellow"/>
+        </w:rPr>
+      </w:pPr>
+      <w:r>
+        <w:rPr>
+          <w:b/>
+          <w:bCs/>
+          <w:color w:val="0D0D0D" w:themeColor="text1" w:themeTint="F2"/>
+          <w:highlight w:val="yellow"/>
+        </w:rPr>
+        <w:t xml:space="preserve">  2   FROM DEPT;</w:t>
+      </w:r>
+    </w:p>
+    <w:p>
+      <w:pPr>
+        <w:spacing w:after="0"/>
+        <w:ind w:left="2880"/>
+        <w:jc w:val="both"/>
+        <w:rPr>
+          <w:b/>
+          <w:bCs/>
+          <w:color w:val="0D0D0D" w:themeColor="text1" w:themeTint="F2"/>
+          <w:highlight w:val="yellow"/>
+        </w:rPr>
+      </w:pPr>
+    </w:p>
+    <w:p>
+      <w:pPr>
+        <w:spacing w:after="0"/>
+        <w:ind w:left="2880"/>
+        <w:jc w:val="both"/>
+        <w:rPr>
+          <w:b/>
+          <w:bCs/>
+          <w:color w:val="0D0D0D" w:themeColor="text1" w:themeTint="F2"/>
+          <w:highlight w:val="yellow"/>
+        </w:rPr>
+      </w:pPr>
+      <w:r>
+        <w:rPr>
+          <w:b/>
+          <w:bCs/>
+          <w:color w:val="0D0D0D" w:themeColor="text1" w:themeTint="F2"/>
+          <w:highlight w:val="yellow"/>
+        </w:rPr>
+        <w:t>DNAME          LOC</w:t>
+      </w:r>
+    </w:p>
+    <w:p>
+      <w:pPr>
+        <w:spacing w:after="0"/>
+        <w:ind w:left="2880"/>
+        <w:jc w:val="both"/>
+        <w:rPr>
+          <w:b/>
+          <w:bCs/>
+          <w:color w:val="0D0D0D" w:themeColor="text1" w:themeTint="F2"/>
+          <w:highlight w:val="yellow"/>
+        </w:rPr>
+      </w:pPr>
+      <w:r>
+        <w:rPr>
+          <w:b/>
+          <w:bCs/>
+          <w:color w:val="0D0D0D" w:themeColor="text1" w:themeTint="F2"/>
+          <w:highlight w:val="yellow"/>
+        </w:rPr>
+        <w:t>-------------- ---------</w:t>
+      </w:r>
+    </w:p>
+    <w:p>
+      <w:pPr>
+        <w:spacing w:after="0"/>
+        <w:ind w:left="2880"/>
+        <w:jc w:val="both"/>
+        <w:rPr>
+          <w:b/>
+          <w:bCs/>
+          <w:color w:val="0D0D0D" w:themeColor="text1" w:themeTint="F2"/>
+          <w:highlight w:val="yellow"/>
+        </w:rPr>
+      </w:pPr>
+      <w:r>
+        <w:rPr>
+          <w:b/>
+          <w:bCs/>
+          <w:color w:val="0D0D0D" w:themeColor="text1" w:themeTint="F2"/>
+          <w:highlight w:val="yellow"/>
+        </w:rPr>
+        <w:t>MARKETING      NOIDA</w:t>
+      </w:r>
+    </w:p>
+    <w:p>
+      <w:pPr>
+        <w:spacing w:after="0"/>
+        <w:ind w:left="2880"/>
+        <w:jc w:val="both"/>
+        <w:rPr>
+          <w:b/>
+          <w:bCs/>
+          <w:color w:val="0D0D0D" w:themeColor="text1" w:themeTint="F2"/>
+          <w:highlight w:val="yellow"/>
+        </w:rPr>
+      </w:pPr>
+      <w:r>
+        <w:rPr>
+          <w:b/>
+          <w:bCs/>
+          <w:color w:val="0D0D0D" w:themeColor="text1" w:themeTint="F2"/>
+          <w:highlight w:val="yellow"/>
+        </w:rPr>
+        <w:t>ACCOUNTING     NEW YORK</w:t>
+      </w:r>
+    </w:p>
+    <w:p>
+      <w:pPr>
+        <w:spacing w:after="0"/>
+        <w:ind w:left="2880"/>
+        <w:jc w:val="both"/>
+        <w:rPr>
+          <w:b/>
+          <w:bCs/>
+          <w:color w:val="0D0D0D" w:themeColor="text1" w:themeTint="F2"/>
+          <w:highlight w:val="yellow"/>
+        </w:rPr>
+      </w:pPr>
+      <w:r>
+        <w:rPr>
+          <w:b/>
+          <w:bCs/>
+          <w:color w:val="0D0D0D" w:themeColor="text1" w:themeTint="F2"/>
+          <w:highlight w:val="yellow"/>
+        </w:rPr>
+        <w:t>RESEARCH       DALLAS</w:t>
+      </w:r>
+    </w:p>
+    <w:p>
+      <w:pPr>
+        <w:spacing w:after="0"/>
+        <w:ind w:left="2880"/>
+        <w:jc w:val="both"/>
+        <w:rPr>
+          <w:b/>
+          <w:bCs/>
+          <w:color w:val="0D0D0D" w:themeColor="text1" w:themeTint="F2"/>
+          <w:highlight w:val="yellow"/>
+        </w:rPr>
+      </w:pPr>
+      <w:r>
+        <w:rPr>
+          <w:b/>
+          <w:bCs/>
+          <w:color w:val="0D0D0D" w:themeColor="text1" w:themeTint="F2"/>
+          <w:highlight w:val="yellow"/>
+        </w:rPr>
+        <w:t>SALES          CHICAGO</w:t>
+      </w:r>
+    </w:p>
+    <w:p>
+      <w:pPr>
+        <w:spacing w:after="0"/>
+        <w:ind w:left="2880"/>
+        <w:jc w:val="both"/>
+        <w:rPr>
+          <w:b/>
+          <w:bCs/>
+          <w:color w:val="0D0D0D" w:themeColor="text1" w:themeTint="F2"/>
+        </w:rPr>
+      </w:pPr>
+      <w:r>
+        <w:rPr>
+          <w:b/>
+          <w:bCs/>
+          <w:color w:val="0D0D0D" w:themeColor="text1" w:themeTint="F2"/>
+          <w:highlight w:val="yellow"/>
+        </w:rPr>
+        <w:t>OPERATIONS     BOSTON</w:t>
+      </w:r>
+    </w:p>
+    <w:p>
+      <w:pPr>
+        <w:spacing w:after="0"/>
+        <w:jc w:val="both"/>
+        <w:rPr>
+          <w:b/>
+          <w:bCs/>
+          <w:color w:val="0D0D0D" w:themeColor="text1" w:themeTint="F2"/>
+        </w:rPr>
+      </w:pPr>
+    </w:p>
+    <w:p>
+      <w:pPr>
+        <w:spacing w:after="0"/>
         <w:jc w:val="center"/>
+        <w:rPr>
+          <w:b/>
+          <w:bCs/>
+          <w:color w:val="0D0D0D" w:themeColor="text1" w:themeTint="F2"/>
+          <w:sz w:val="28"/>
+          <w:szCs w:val="28"/>
+          <w:u w:val="single"/>
+        </w:rPr>
+      </w:pPr>
+      <w:r>
+        <w:rPr>
+          <w:b/>
+          <w:bCs/>
+          <w:color w:val="0D0D0D" w:themeColor="text1" w:themeTint="F2"/>
+          <w:sz w:val="28"/>
+          <w:szCs w:val="28"/>
+          <w:u w:val="single"/>
+        </w:rPr>
+        <w:lastRenderedPageBreak/>
+        <w:t xml:space="preserve">ASSIGNMENT; </w:t>
+      </w:r>
+      <w:r>
+        <w:rPr>
+          <w:b/>
+          <w:bCs/>
+          <w:color w:val="0D0D0D" w:themeColor="text1" w:themeTint="F2"/>
+          <w:sz w:val="28"/>
+          <w:szCs w:val="28"/>
+          <w:u w:val="single"/>
+        </w:rPr>
+        <w:t>QUESTIONS ON EMP AND DEPT TABLE:</w:t>
+      </w:r>
+    </w:p>
+    <w:p>
+      <w:pPr>
+        <w:spacing w:after="0"/>
+        <w:jc w:val="both"/>
+        <w:rPr>
+          <w:b/>
+          <w:bCs/>
+          <w:color w:val="0D0D0D" w:themeColor="text1" w:themeTint="F2"/>
+        </w:rPr>
+      </w:pPr>
+      <w:r>
+        <w:rPr>
+          <w:b/>
+          <w:bCs/>
+          <w:color w:val="0D0D0D" w:themeColor="text1" w:themeTint="F2"/>
+        </w:rPr>
+        <w:t>1.WRITE A QUERY TO DISPLAY ALL THE DETAILS FROM THE</w:t>
+      </w:r>
+      <w:r>
+        <w:rPr>
+          <w:b/>
+          <w:bCs/>
+          <w:color w:val="0D0D0D" w:themeColor="text1" w:themeTint="F2"/>
+        </w:rPr>
+        <w:t xml:space="preserve"> </w:t>
+      </w:r>
+      <w:r>
+        <w:rPr>
+          <w:b/>
+          <w:bCs/>
+          <w:color w:val="0D0D0D" w:themeColor="text1" w:themeTint="F2"/>
+        </w:rPr>
+        <w:t>EMPLOYEE TABLE.</w:t>
+      </w:r>
+    </w:p>
+    <w:p>
+      <w:pPr>
+        <w:spacing w:after="0"/>
+        <w:jc w:val="both"/>
+        <w:rPr>
+          <w:b/>
+          <w:bCs/>
+          <w:color w:val="0D0D0D" w:themeColor="text1" w:themeTint="F2"/>
+        </w:rPr>
+      </w:pPr>
+      <w:r>
+        <w:rPr>
+          <w:b/>
+          <w:bCs/>
+          <w:color w:val="0D0D0D" w:themeColor="text1" w:themeTint="F2"/>
+        </w:rPr>
+        <w:tab/>
+      </w:r>
+      <w:r>
+        <w:rPr>
+          <w:b/>
+          <w:bCs/>
+          <w:color w:val="EE0000"/>
+        </w:rPr>
+        <w:t>SQL&gt; SELECT ENAME FROM EMP;</w:t>
+      </w:r>
+    </w:p>
+    <w:p>
+      <w:pPr>
+        <w:spacing w:after="0"/>
+        <w:jc w:val="both"/>
+        <w:rPr>
+          <w:b/>
+          <w:bCs/>
+          <w:color w:val="0D0D0D" w:themeColor="text1" w:themeTint="F2"/>
+        </w:rPr>
+      </w:pPr>
+      <w:r>
+        <w:rPr>
+          <w:b/>
+          <w:bCs/>
+          <w:color w:val="0D0D0D" w:themeColor="text1" w:themeTint="F2"/>
+        </w:rPr>
+        <w:t>2.WAQTD NAMES OF ALL THE EMPLOYEES.</w:t>
+      </w:r>
+    </w:p>
+    <w:p>
+      <w:pPr>
+        <w:spacing w:after="0"/>
+        <w:jc w:val="both"/>
+        <w:rPr>
+          <w:b/>
+          <w:bCs/>
+          <w:color w:val="EE0000"/>
+        </w:rPr>
+      </w:pPr>
+      <w:r>
+        <w:rPr>
+          <w:b/>
+          <w:bCs/>
+          <w:color w:val="0D0D0D" w:themeColor="text1" w:themeTint="F2"/>
+        </w:rPr>
+        <w:tab/>
+      </w:r>
+      <w:r>
+        <w:rPr>
+          <w:b/>
+          <w:bCs/>
+          <w:color w:val="EE0000"/>
+        </w:rPr>
+        <w:t>SQL&gt; SELECT ENAME</w:t>
+      </w:r>
+    </w:p>
+    <w:p>
+      <w:pPr>
+        <w:spacing w:after="0"/>
+        <w:jc w:val="both"/>
+        <w:rPr>
+          <w:b/>
+          <w:bCs/>
+          <w:color w:val="EE0000"/>
+        </w:rPr>
+      </w:pPr>
+      <w:r>
+        <w:rPr>
+          <w:b/>
+          <w:bCs/>
+          <w:color w:val="EE0000"/>
+        </w:rPr>
+        <w:t xml:space="preserve">  </w:t>
+      </w:r>
+      <w:r>
+        <w:rPr>
+          <w:b/>
+          <w:bCs/>
+          <w:color w:val="EE0000"/>
+        </w:rPr>
+        <w:tab/>
+      </w:r>
+      <w:r>
+        <w:rPr>
+          <w:b/>
+          <w:bCs/>
+          <w:color w:val="EE0000"/>
+        </w:rPr>
+        <w:tab/>
+      </w:r>
+      <w:r>
+        <w:rPr>
+          <w:b/>
+          <w:bCs/>
+          <w:color w:val="EE0000"/>
+        </w:rPr>
+        <w:t>FROM EMP;</w:t>
+      </w:r>
+    </w:p>
+    <w:p>
+      <w:pPr>
+        <w:spacing w:after="0"/>
+        <w:jc w:val="both"/>
+        <w:rPr>
+          <w:b/>
+          <w:bCs/>
+          <w:color w:val="0D0D0D" w:themeColor="text1" w:themeTint="F2"/>
+        </w:rPr>
+      </w:pPr>
+      <w:r>
+        <w:rPr>
+          <w:b/>
+          <w:bCs/>
+          <w:color w:val="0D0D0D" w:themeColor="text1" w:themeTint="F2"/>
+        </w:rPr>
+        <w:t>3.WAQTD NAME AND SALARY GIVEN TO ALL THE EMPLOYEES.</w:t>
+      </w:r>
+    </w:p>
+    <w:p>
+      <w:pPr>
+        <w:spacing w:after="0"/>
+        <w:jc w:val="both"/>
+        <w:rPr>
+          <w:b/>
+          <w:bCs/>
+          <w:color w:val="EE0000"/>
+        </w:rPr>
+      </w:pPr>
+      <w:r>
+        <w:rPr>
+          <w:b/>
+          <w:bCs/>
+          <w:color w:val="0D0D0D" w:themeColor="text1" w:themeTint="F2"/>
+        </w:rPr>
+        <w:tab/>
+      </w:r>
+      <w:r>
+        <w:rPr>
+          <w:b/>
+          <w:bCs/>
+          <w:color w:val="EE0000"/>
+        </w:rPr>
+        <w:t>SQL&gt; SELECT ENAME, SAL</w:t>
+      </w:r>
+    </w:p>
+    <w:p>
+      <w:pPr>
+        <w:spacing w:after="0"/>
+        <w:jc w:val="both"/>
+        <w:rPr>
+          <w:b/>
+          <w:bCs/>
+          <w:color w:val="EE0000"/>
+        </w:rPr>
+      </w:pPr>
+      <w:r>
+        <w:rPr>
+          <w:b/>
+          <w:bCs/>
+          <w:color w:val="EE0000"/>
+        </w:rPr>
+        <w:t xml:space="preserve">  </w:t>
+      </w:r>
+      <w:r>
+        <w:rPr>
+          <w:b/>
+          <w:bCs/>
+          <w:color w:val="EE0000"/>
+        </w:rPr>
+        <w:tab/>
+      </w:r>
+      <w:r>
+        <w:rPr>
+          <w:b/>
+          <w:bCs/>
+          <w:color w:val="EE0000"/>
+        </w:rPr>
+        <w:tab/>
+      </w:r>
+      <w:r>
+        <w:rPr>
+          <w:b/>
+          <w:bCs/>
+          <w:color w:val="EE0000"/>
+        </w:rPr>
+        <w:t>FROM EMP;</w:t>
+      </w:r>
+    </w:p>
+    <w:p>
+      <w:pPr>
+        <w:spacing w:after="0"/>
+        <w:jc w:val="both"/>
+        <w:rPr>
+          <w:b/>
+          <w:bCs/>
+          <w:color w:val="0D0D0D" w:themeColor="text1" w:themeTint="F2"/>
+        </w:rPr>
+      </w:pPr>
+      <w:r>
+        <w:rPr>
+          <w:b/>
+          <w:bCs/>
+          <w:color w:val="0D0D0D" w:themeColor="text1" w:themeTint="F2"/>
+        </w:rPr>
+        <w:t>4.WAQTD NAME AND COMMISSION GIVEN TO ALL THE EMPLOYEES.</w:t>
+      </w:r>
+    </w:p>
+    <w:p>
+      <w:pPr>
+        <w:spacing w:after="0"/>
+        <w:jc w:val="both"/>
+        <w:rPr>
+          <w:b/>
+          <w:bCs/>
+          <w:color w:val="EE0000"/>
+        </w:rPr>
+      </w:pPr>
+      <w:r>
+        <w:rPr>
+          <w:b/>
+          <w:bCs/>
+          <w:color w:val="0D0D0D" w:themeColor="text1" w:themeTint="F2"/>
+        </w:rPr>
+        <w:tab/>
+      </w:r>
+      <w:r>
+        <w:rPr>
+          <w:b/>
+          <w:bCs/>
+          <w:color w:val="EE0000"/>
+        </w:rPr>
+        <w:t>SQL&gt; SELECT ENAME, COMM</w:t>
+      </w:r>
+    </w:p>
+    <w:p>
+      <w:pPr>
+        <w:spacing w:after="0"/>
+        <w:jc w:val="both"/>
+        <w:rPr>
+          <w:b/>
+          <w:bCs/>
+          <w:color w:val="EE0000"/>
+        </w:rPr>
+      </w:pPr>
+      <w:r>
+        <w:rPr>
+          <w:b/>
+          <w:bCs/>
+          <w:color w:val="EE0000"/>
+        </w:rPr>
+        <w:t xml:space="preserve">  </w:t>
+      </w:r>
+      <w:r>
+        <w:rPr>
+          <w:b/>
+          <w:bCs/>
+          <w:color w:val="EE0000"/>
+        </w:rPr>
+        <w:tab/>
+      </w:r>
+      <w:r>
+        <w:rPr>
+          <w:b/>
+          <w:bCs/>
+          <w:color w:val="EE0000"/>
+        </w:rPr>
+        <w:tab/>
+      </w:r>
+      <w:r>
+        <w:rPr>
+          <w:b/>
+          <w:bCs/>
+          <w:color w:val="EE0000"/>
+        </w:rPr>
+        <w:t>FROM EMP;</w:t>
+      </w:r>
+    </w:p>
+    <w:p>
+      <w:pPr>
+        <w:spacing w:after="0"/>
+        <w:jc w:val="both"/>
+        <w:rPr>
+          <w:b/>
+          <w:bCs/>
+          <w:color w:val="0D0D0D" w:themeColor="text1" w:themeTint="F2"/>
+        </w:rPr>
+      </w:pPr>
+      <w:r>
+        <w:rPr>
+          <w:b/>
+          <w:bCs/>
+          <w:color w:val="0D0D0D" w:themeColor="text1" w:themeTint="F2"/>
+        </w:rPr>
+        <w:t>5.WAQTD EMPLOYEE ID AND DEPARTMENT NUMBER OF ALL THE EMPLOYEES IN EMP TABLE.</w:t>
+      </w:r>
+    </w:p>
+    <w:p>
+      <w:pPr>
+        <w:spacing w:after="0"/>
+        <w:jc w:val="both"/>
+        <w:rPr>
+          <w:b/>
+          <w:bCs/>
+          <w:color w:val="EE0000"/>
+        </w:rPr>
+      </w:pPr>
+      <w:r>
+        <w:rPr>
+          <w:b/>
+          <w:bCs/>
+          <w:color w:val="0D0D0D" w:themeColor="text1" w:themeTint="F2"/>
+        </w:rPr>
+        <w:tab/>
+      </w:r>
+      <w:r>
+        <w:rPr>
+          <w:b/>
+          <w:bCs/>
+          <w:color w:val="EE0000"/>
+        </w:rPr>
+        <w:t>SQL&gt; SELECT EMPNO, DEPTNO</w:t>
+      </w:r>
+    </w:p>
+    <w:p>
+      <w:pPr>
+        <w:spacing w:after="0"/>
+        <w:jc w:val="both"/>
+        <w:rPr>
+          <w:b/>
+          <w:bCs/>
+          <w:color w:val="EE0000"/>
+        </w:rPr>
+      </w:pPr>
+      <w:r>
+        <w:rPr>
+          <w:b/>
+          <w:bCs/>
+          <w:color w:val="EE0000"/>
+        </w:rPr>
+        <w:t xml:space="preserve">  </w:t>
+      </w:r>
+      <w:r>
+        <w:rPr>
+          <w:b/>
+          <w:bCs/>
+          <w:color w:val="EE0000"/>
+        </w:rPr>
+        <w:tab/>
+      </w:r>
+      <w:r>
+        <w:rPr>
+          <w:b/>
+          <w:bCs/>
+          <w:color w:val="EE0000"/>
+        </w:rPr>
+        <w:tab/>
+      </w:r>
+      <w:r>
+        <w:rPr>
+          <w:b/>
+          <w:bCs/>
+          <w:color w:val="EE0000"/>
+        </w:rPr>
+        <w:t>FROM EMP;</w:t>
+      </w:r>
+    </w:p>
+    <w:p>
+      <w:pPr>
+        <w:spacing w:after="0"/>
+        <w:jc w:val="both"/>
+        <w:rPr>
+          <w:b/>
+          <w:bCs/>
+          <w:color w:val="0D0D0D" w:themeColor="text1" w:themeTint="F2"/>
+        </w:rPr>
+      </w:pPr>
+      <w:r>
+        <w:rPr>
+          <w:b/>
+          <w:bCs/>
+          <w:color w:val="0D0D0D" w:themeColor="text1" w:themeTint="F2"/>
+        </w:rPr>
+        <w:t xml:space="preserve">6.WAQTD ENAME AND HIREDATE OF ALL THE </w:t>
+      </w:r>
+      <w:proofErr w:type="gramStart"/>
+      <w:r>
+        <w:rPr>
+          <w:b/>
+          <w:bCs/>
+          <w:color w:val="0D0D0D" w:themeColor="text1" w:themeTint="F2"/>
+        </w:rPr>
+        <w:t>EMPLOYEES .</w:t>
+      </w:r>
+      <w:proofErr w:type="gramEnd"/>
+    </w:p>
+    <w:p>
+      <w:pPr>
+        <w:spacing w:after="0"/>
+        <w:jc w:val="both"/>
+        <w:rPr>
+          <w:b/>
+          <w:bCs/>
+          <w:color w:val="EE0000"/>
+        </w:rPr>
+      </w:pPr>
+      <w:r>
+        <w:rPr>
+          <w:b/>
+          <w:bCs/>
+          <w:color w:val="0D0D0D" w:themeColor="text1" w:themeTint="F2"/>
+        </w:rPr>
+        <w:tab/>
+      </w:r>
+      <w:r>
+        <w:rPr>
+          <w:b/>
+          <w:bCs/>
+          <w:color w:val="EE0000"/>
+        </w:rPr>
+        <w:t>SQL&gt; SELECT ENAME, HIREDATE</w:t>
+      </w:r>
+    </w:p>
+    <w:p>
+      <w:pPr>
+        <w:spacing w:after="0"/>
+        <w:jc w:val="both"/>
+        <w:rPr>
+          <w:b/>
+          <w:bCs/>
+          <w:color w:val="EE0000"/>
+        </w:rPr>
+      </w:pPr>
+      <w:r>
+        <w:rPr>
+          <w:b/>
+          <w:bCs/>
+          <w:color w:val="EE0000"/>
+        </w:rPr>
+        <w:t xml:space="preserve">  </w:t>
+      </w:r>
+      <w:r>
+        <w:rPr>
+          <w:b/>
+          <w:bCs/>
+          <w:color w:val="EE0000"/>
+        </w:rPr>
+        <w:tab/>
+      </w:r>
+      <w:r>
+        <w:rPr>
+          <w:b/>
+          <w:bCs/>
+          <w:color w:val="EE0000"/>
+        </w:rPr>
+        <w:tab/>
+      </w:r>
+      <w:r>
+        <w:rPr>
+          <w:b/>
+          <w:bCs/>
+          <w:color w:val="EE0000"/>
+        </w:rPr>
+        <w:t>FROM EMP;</w:t>
+      </w:r>
+    </w:p>
+    <w:p>
+      <w:pPr>
+        <w:spacing w:after="0"/>
+        <w:jc w:val="both"/>
+        <w:rPr>
+          <w:b/>
+          <w:bCs/>
+          <w:color w:val="0D0D0D" w:themeColor="text1" w:themeTint="F2"/>
+        </w:rPr>
+      </w:pPr>
+      <w:r>
+        <w:rPr>
+          <w:b/>
+          <w:bCs/>
+          <w:color w:val="0D0D0D" w:themeColor="text1" w:themeTint="F2"/>
+        </w:rPr>
+        <w:t xml:space="preserve">7.WAQTD NAME AND DESIGNATION OF ALL THE </w:t>
+      </w:r>
+      <w:proofErr w:type="gramStart"/>
+      <w:r>
+        <w:rPr>
+          <w:b/>
+          <w:bCs/>
+          <w:color w:val="0D0D0D" w:themeColor="text1" w:themeTint="F2"/>
+        </w:rPr>
+        <w:t>EMPLPOYEES .</w:t>
+      </w:r>
+      <w:proofErr w:type="gramEnd"/>
+    </w:p>
+    <w:p>
+      <w:pPr>
+        <w:spacing w:after="0"/>
+        <w:jc w:val="both"/>
+        <w:rPr>
+          <w:b/>
+          <w:bCs/>
+          <w:color w:val="EE0000"/>
+        </w:rPr>
+      </w:pPr>
+      <w:r>
+        <w:rPr>
+          <w:b/>
+          <w:bCs/>
+          <w:color w:val="0D0D0D" w:themeColor="text1" w:themeTint="F2"/>
+        </w:rPr>
+        <w:tab/>
+      </w:r>
+      <w:r>
+        <w:rPr>
+          <w:b/>
+          <w:bCs/>
+          <w:color w:val="EE0000"/>
+        </w:rPr>
+        <w:t>SQL&gt; SELECT ENAME, JOB</w:t>
+      </w:r>
+    </w:p>
+    <w:p>
+      <w:pPr>
+        <w:spacing w:after="0"/>
+        <w:jc w:val="both"/>
+        <w:rPr>
+          <w:b/>
+          <w:bCs/>
+          <w:color w:val="EE0000"/>
+        </w:rPr>
+      </w:pPr>
+      <w:r>
+        <w:rPr>
+          <w:b/>
+          <w:bCs/>
+          <w:color w:val="EE0000"/>
+        </w:rPr>
+        <w:t xml:space="preserve">  </w:t>
+      </w:r>
+      <w:r>
+        <w:rPr>
+          <w:b/>
+          <w:bCs/>
+          <w:color w:val="EE0000"/>
+        </w:rPr>
+        <w:tab/>
+      </w:r>
+      <w:r>
+        <w:rPr>
+          <w:b/>
+          <w:bCs/>
+          <w:color w:val="EE0000"/>
+        </w:rPr>
+        <w:tab/>
+      </w:r>
+      <w:r>
+        <w:rPr>
+          <w:b/>
+          <w:bCs/>
+          <w:color w:val="EE0000"/>
+        </w:rPr>
+        <w:t>FROM EMP;</w:t>
+      </w:r>
+    </w:p>
+    <w:p>
+      <w:pPr>
+        <w:spacing w:after="0"/>
+        <w:jc w:val="both"/>
+        <w:rPr>
+          <w:b/>
+          <w:bCs/>
+          <w:color w:val="0D0D0D" w:themeColor="text1" w:themeTint="F2"/>
+        </w:rPr>
+      </w:pPr>
+      <w:r>
+        <w:rPr>
+          <w:b/>
+          <w:bCs/>
+          <w:color w:val="0D0D0D" w:themeColor="text1" w:themeTint="F2"/>
+        </w:rPr>
+        <w:t xml:space="preserve">8.WAQTD </w:t>
+      </w:r>
+      <w:proofErr w:type="gramStart"/>
+      <w:r>
+        <w:rPr>
+          <w:b/>
+          <w:bCs/>
+          <w:color w:val="0D0D0D" w:themeColor="text1" w:themeTint="F2"/>
+        </w:rPr>
+        <w:t>NAME ,</w:t>
+      </w:r>
+      <w:proofErr w:type="gramEnd"/>
+      <w:r>
+        <w:rPr>
+          <w:b/>
+          <w:bCs/>
+          <w:color w:val="0D0D0D" w:themeColor="text1" w:themeTint="F2"/>
+        </w:rPr>
+        <w:t xml:space="preserve"> JOB AND SALARY GIVEN ALL THE EMPLOYEES. </w:t>
+      </w:r>
+    </w:p>
+    <w:p>
+      <w:pPr>
+        <w:spacing w:after="0"/>
+        <w:jc w:val="both"/>
+        <w:rPr>
+          <w:b/>
+          <w:bCs/>
+          <w:color w:val="EE0000"/>
+        </w:rPr>
+      </w:pPr>
+      <w:r>
+        <w:rPr>
+          <w:b/>
+          <w:bCs/>
+          <w:color w:val="0D0D0D" w:themeColor="text1" w:themeTint="F2"/>
+        </w:rPr>
+        <w:tab/>
+      </w:r>
+      <w:r>
+        <w:rPr>
+          <w:b/>
+          <w:bCs/>
+          <w:color w:val="EE0000"/>
+        </w:rPr>
+        <w:t>SQL&gt; SELECT ENAME, JOB, SAL</w:t>
+      </w:r>
+    </w:p>
+    <w:p>
+      <w:pPr>
+        <w:spacing w:after="0"/>
+        <w:jc w:val="both"/>
+        <w:rPr>
+          <w:b/>
+          <w:bCs/>
+          <w:color w:val="EE0000"/>
+        </w:rPr>
+      </w:pPr>
+      <w:r>
+        <w:rPr>
+          <w:b/>
+          <w:bCs/>
+          <w:color w:val="EE0000"/>
+        </w:rPr>
+        <w:t xml:space="preserve">  </w:t>
+      </w:r>
+      <w:r>
+        <w:rPr>
+          <w:b/>
+          <w:bCs/>
+          <w:color w:val="EE0000"/>
+        </w:rPr>
+        <w:tab/>
+      </w:r>
+      <w:r>
+        <w:rPr>
+          <w:b/>
+          <w:bCs/>
+          <w:color w:val="EE0000"/>
+        </w:rPr>
+        <w:t>FROM EMP;</w:t>
+      </w:r>
+    </w:p>
+    <w:p>
+      <w:pPr>
+        <w:spacing w:after="0"/>
+        <w:jc w:val="both"/>
+        <w:rPr>
+          <w:b/>
+          <w:bCs/>
+          <w:color w:val="0D0D0D" w:themeColor="text1" w:themeTint="F2"/>
+        </w:rPr>
+      </w:pPr>
+      <w:r>
+        <w:rPr>
+          <w:b/>
+          <w:bCs/>
+          <w:color w:val="0D0D0D" w:themeColor="text1" w:themeTint="F2"/>
+        </w:rPr>
+        <w:t>9.WAQTD DNAMES PRESENT IN DEPARTMENT TABLE.</w:t>
+      </w:r>
+    </w:p>
+    <w:p>
+      <w:pPr>
+        <w:spacing w:after="0"/>
+        <w:jc w:val="both"/>
+        <w:rPr>
+          <w:b/>
+          <w:bCs/>
+          <w:color w:val="EE0000"/>
+        </w:rPr>
+      </w:pPr>
+      <w:r>
+        <w:rPr>
+          <w:b/>
+          <w:bCs/>
+          <w:color w:val="0D0D0D" w:themeColor="text1" w:themeTint="F2"/>
+        </w:rPr>
+        <w:tab/>
+      </w:r>
+      <w:r>
+        <w:rPr>
+          <w:b/>
+          <w:bCs/>
+          <w:color w:val="EE0000"/>
+        </w:rPr>
+        <w:t>SQL&gt; SELECT DNAME</w:t>
+      </w:r>
+    </w:p>
+    <w:p>
+      <w:pPr>
+        <w:spacing w:after="0"/>
+        <w:jc w:val="both"/>
+        <w:rPr>
+          <w:b/>
+          <w:bCs/>
+          <w:color w:val="EE0000"/>
+        </w:rPr>
+      </w:pPr>
+      <w:r>
+        <w:rPr>
+          <w:b/>
+          <w:bCs/>
+          <w:color w:val="EE0000"/>
+        </w:rPr>
+        <w:t xml:space="preserve">  </w:t>
+      </w:r>
+      <w:r>
+        <w:rPr>
+          <w:b/>
+          <w:bCs/>
+          <w:color w:val="EE0000"/>
+        </w:rPr>
+        <w:tab/>
+      </w:r>
+      <w:r>
+        <w:rPr>
+          <w:b/>
+          <w:bCs/>
+          <w:color w:val="EE0000"/>
+        </w:rPr>
+        <w:t>FROM DEPT;</w:t>
+      </w:r>
+    </w:p>
+    <w:p>
+      <w:pPr>
+        <w:spacing w:after="0"/>
+        <w:jc w:val="both"/>
+        <w:rPr>
+          <w:b/>
+          <w:bCs/>
+          <w:color w:val="0D0D0D" w:themeColor="text1" w:themeTint="F2"/>
+        </w:rPr>
+      </w:pPr>
+      <w:r>
+        <w:rPr>
+          <w:b/>
+          <w:bCs/>
+          <w:color w:val="0D0D0D" w:themeColor="text1" w:themeTint="F2"/>
+        </w:rPr>
+        <w:t>10.WAQTD DNAME AND LOCATION PRESENT IN DEPT TABLE.</w:t>
+      </w:r>
+    </w:p>
+    <w:p>
+      <w:pPr>
+        <w:spacing w:after="0"/>
+        <w:jc w:val="both"/>
+        <w:rPr>
+          <w:b/>
+          <w:bCs/>
+          <w:color w:val="EE0000"/>
+        </w:rPr>
+      </w:pPr>
+      <w:r>
+        <w:rPr>
+          <w:b/>
+          <w:bCs/>
+          <w:color w:val="0D0D0D" w:themeColor="text1" w:themeTint="F2"/>
+        </w:rPr>
+        <w:tab/>
+      </w:r>
+      <w:r>
+        <w:rPr>
+          <w:b/>
+          <w:bCs/>
+          <w:color w:val="EE0000"/>
+        </w:rPr>
+        <w:t>SQL&gt; SELECT DNAME, LOC</w:t>
+      </w:r>
+    </w:p>
+    <w:p>
+      <w:pPr>
+        <w:spacing w:after="0"/>
+        <w:jc w:val="both"/>
+        <w:rPr>
+          <w:b/>
+          <w:bCs/>
+          <w:color w:val="EE0000"/>
+        </w:rPr>
+      </w:pPr>
+      <w:r>
+        <w:rPr>
+          <w:b/>
+          <w:bCs/>
+          <w:color w:val="EE0000"/>
+        </w:rPr>
+        <w:t xml:space="preserve">  </w:t>
+      </w:r>
+      <w:r>
+        <w:rPr>
+          <w:b/>
+          <w:bCs/>
+          <w:color w:val="EE0000"/>
+        </w:rPr>
+        <w:tab/>
+      </w:r>
+      <w:r>
+        <w:rPr>
+          <w:b/>
+          <w:bCs/>
+          <w:color w:val="EE0000"/>
+        </w:rPr>
+        <w:t>FROM DEPT;</w:t>
+      </w:r>
+    </w:p>
+    <w:p>
+      <w:pPr>
+        <w:spacing w:after="0"/>
+        <w:jc w:val="both"/>
+        <w:rPr>
+          <w:b/>
+          <w:bCs/>
+          <w:color w:val="0D0D0D" w:themeColor="text1" w:themeTint="F2"/>
+        </w:rPr>
+      </w:pPr>
+    </w:p>
+    <w:p>
+      <w:pPr>
+        <w:jc w:val="both"/>
+        <w:rPr>
+          <w:color w:val="EE0000"/>
+        </w:rPr>
+      </w:pPr>
+    </w:p>
+    <w:p>
+      <w:pPr>
+        <w:jc w:val="both"/>
+        <w:rPr>
+          <w:color w:val="EE0000"/>
+        </w:rPr>
+      </w:pPr>
+    </w:p>
+    <w:p>
+      <w:pPr>
+        <w:jc w:val="both"/>
+        <w:rPr>
+          <w:color w:val="EE0000"/>
+        </w:rPr>
+      </w:pPr>
+    </w:p>
+    <w:p>
+      <w:pPr>
+        <w:jc w:val="both"/>
+        <w:rPr>
+          <w:color w:val="EE0000"/>
+        </w:rPr>
+        <w:sectPr>
+          <w:pgSz w:w="11906" w:h="16838"/>
+          <w:pgMar w:top="720" w:right="720" w:bottom="720" w:left="720" w:header="708" w:footer="708" w:gutter="0"/>
+          <w:cols w:space="708"/>
+          <w:docGrid w:linePitch="360"/>
+        </w:sectPr>
+      </w:pPr>
+      <w:r>
+        <w:rPr>
+          <w:color w:val="EE0000"/>
+        </w:rPr>
+        <w:tab/>
+      </w:r>
+    </w:p>
+    <w:p>
+      <w:pPr>
+        <w:jc w:val="both"/>
+        <w:sectPr>
+          <w:pgSz w:w="11906" w:h="16838"/>
+          <w:pgMar w:top="720" w:right="720" w:bottom="720" w:left="720" w:header="708" w:footer="708" w:gutter="0"/>
+          <w:cols w:space="708"/>
+          <w:docGrid w:linePitch="360"/>
+        </w:sectPr>
+      </w:pPr>
+    </w:p>
+    <w:p>
+      <w:pPr>
+        <w:jc w:val="both"/>
       </w:pPr>
     </w:p>
     <w:sectPr>
       <w:pgSz w:w="11906" w:h="16838"/>
-      <w:pgMar w:top="1440" w:right="1440" w:bottom="1440" w:left="1440" w:header="708" w:footer="708" w:gutter="0"/>
+      <w:pgMar w:top="720" w:right="720" w:bottom="720" w:left="720" w:header="708" w:footer="708" w:gutter="0"/>
       <w:cols w:space="708"/>
       <w:docGrid w:linePitch="360"/>
     </w:sectPr>
@@ -795,7 +3570,6 @@
   <w:style w:type="character" w:default="1" w:styleId="DefaultParagraphFont">
     <w:name w:val="Default Paragraph Font"/>
     <w:uiPriority w:val="1"/>
-    <w:semiHidden/>
     <w:unhideWhenUsed/>
   </w:style>
   <w:style w:type="table" w:default="1" w:styleId="TableNormal">

</xml_diff>